<commit_message>
consolidated finance report issue za-201
</commit_message>
<xml_diff>
--- a/zoy-admin-server/src/main/resources/templates/consolidatedFinanceReport.docx
+++ b/zoy-admin-server/src/main/resources/templates/consolidatedFinanceReport.docx
@@ -5,23 +5,25 @@
     <w:tbl>
       <w:tblPr>
         <w:tblStyle w:val="TableGrid"/>
-        <w:tblpPr w:leftFromText="180" w:rightFromText="180" w:vertAnchor="text" w:horzAnchor="margin" w:tblpY="731"/>
-        <w:tblW w:w="13467" w:type="dxa"/>
+        <w:tblpPr w:leftFromText="180" w:rightFromText="180" w:vertAnchor="text" w:horzAnchor="margin" w:tblpX="-998" w:tblpY="731"/>
+        <w:tblW w:w="15871" w:type="dxa"/>
         <w:tblLayout w:type="fixed"/>
         <w:tblLook w:val="04A0" w:firstRow="1" w:lastRow="0" w:firstColumn="1" w:lastColumn="0" w:noHBand="0" w:noVBand="1"/>
       </w:tblPr>
       <w:tblGrid>
-        <w:gridCol w:w="2122"/>
-        <w:gridCol w:w="2976"/>
-        <w:gridCol w:w="2127"/>
+        <w:gridCol w:w="2263"/>
         <w:gridCol w:w="2268"/>
+        <w:gridCol w:w="1985"/>
+        <w:gridCol w:w="2551"/>
+        <w:gridCol w:w="1276"/>
+        <w:gridCol w:w="1701"/>
+        <w:gridCol w:w="1985"/>
         <w:gridCol w:w="1842"/>
-        <w:gridCol w:w="2132"/>
       </w:tblGrid>
       <w:tr>
         <w:tc>
           <w:tcPr>
-            <w:tcW w:w="2122" w:type="dxa"/>
+            <w:tcW w:w="2263" w:type="dxa"/>
             <w:vAlign w:val="center"/>
           </w:tcPr>
           <w:p>
@@ -43,60 +45,6 @@
                 <w:shd w:val="clear" w:color="auto" w:fill="FFFFFF"/>
               </w:rPr>
               <w:t>Transaction Date</w:t>
-            </w:r>
-          </w:p>
-        </w:tc>
-        <w:tc>
-          <w:tcPr>
-            <w:tcW w:w="2976" w:type="dxa"/>
-            <w:vAlign w:val="center"/>
-          </w:tcPr>
-          <w:p>
-            <w:pPr>
-              <w:jc w:val="center"/>
-              <w:rPr>
-                <w:b/>
-                <w:sz w:val="18"/>
-                <w:szCs w:val="18"/>
-              </w:rPr>
-            </w:pPr>
-            <w:r>
-              <w:rPr>
-                <w:rFonts w:ascii="Consolas" w:hAnsi="Consolas"/>
-                <w:b/>
-                <w:color w:val="000000"/>
-                <w:sz w:val="18"/>
-                <w:szCs w:val="18"/>
-                <w:shd w:val="clear" w:color="auto" w:fill="FFFFFF"/>
-              </w:rPr>
-              <w:t>Invoice No</w:t>
-            </w:r>
-          </w:p>
-        </w:tc>
-        <w:tc>
-          <w:tcPr>
-            <w:tcW w:w="2127" w:type="dxa"/>
-            <w:vAlign w:val="center"/>
-          </w:tcPr>
-          <w:p>
-            <w:pPr>
-              <w:jc w:val="center"/>
-              <w:rPr>
-                <w:b/>
-                <w:sz w:val="18"/>
-                <w:szCs w:val="18"/>
-              </w:rPr>
-            </w:pPr>
-            <w:r>
-              <w:rPr>
-                <w:rFonts w:ascii="Consolas" w:hAnsi="Consolas"/>
-                <w:b/>
-                <w:color w:val="000000"/>
-                <w:sz w:val="18"/>
-                <w:szCs w:val="18"/>
-                <w:shd w:val="clear" w:color="auto" w:fill="FFFFFF"/>
-              </w:rPr>
-              <w:t>Payer/Payee Type</w:t>
             </w:r>
           </w:p>
         </w:tc>
@@ -123,13 +71,13 @@
                 <w:szCs w:val="18"/>
                 <w:shd w:val="clear" w:color="auto" w:fill="FFFFFF"/>
               </w:rPr>
-              <w:t>Name of the Payer/ Payee</w:t>
+              <w:t>Invoice No</w:t>
             </w:r>
           </w:p>
         </w:tc>
         <w:tc>
           <w:tcPr>
-            <w:tcW w:w="1842" w:type="dxa"/>
+            <w:tcW w:w="1985" w:type="dxa"/>
             <w:vAlign w:val="center"/>
           </w:tcPr>
           <w:p>
@@ -150,13 +98,13 @@
                 <w:szCs w:val="18"/>
                 <w:shd w:val="clear" w:color="auto" w:fill="FFFFFF"/>
               </w:rPr>
-              <w:t>Debit</w:t>
+              <w:t>Payer/Payee Type</w:t>
             </w:r>
           </w:p>
         </w:tc>
         <w:tc>
           <w:tcPr>
-            <w:tcW w:w="2132" w:type="dxa"/>
+            <w:tcW w:w="2551" w:type="dxa"/>
             <w:vAlign w:val="center"/>
           </w:tcPr>
           <w:p>
@@ -177,20 +125,141 @@
                 <w:szCs w:val="18"/>
                 <w:shd w:val="clear" w:color="auto" w:fill="FFFFFF"/>
               </w:rPr>
+              <w:t>Name of the Payer/ Payee</w:t>
+            </w:r>
+          </w:p>
+        </w:tc>
+        <w:tc>
+          <w:tcPr>
+            <w:tcW w:w="1276" w:type="dxa"/>
+            <w:vAlign w:val="center"/>
+          </w:tcPr>
+          <w:p>
+            <w:pPr>
+              <w:jc w:val="center"/>
+              <w:rPr>
+                <w:b/>
+                <w:sz w:val="18"/>
+                <w:szCs w:val="18"/>
+              </w:rPr>
+            </w:pPr>
+            <w:r>
+              <w:rPr>
+                <w:rFonts w:ascii="Consolas" w:hAnsi="Consolas"/>
+                <w:b/>
+                <w:color w:val="000000"/>
+                <w:sz w:val="18"/>
+                <w:szCs w:val="18"/>
+                <w:shd w:val="clear" w:color="auto" w:fill="FFFFFF"/>
+              </w:rPr>
+              <w:t>Debit</w:t>
+            </w:r>
+          </w:p>
+        </w:tc>
+        <w:tc>
+          <w:tcPr>
+            <w:tcW w:w="1701" w:type="dxa"/>
+            <w:vAlign w:val="center"/>
+          </w:tcPr>
+          <w:p>
+            <w:pPr>
+              <w:jc w:val="center"/>
+              <w:rPr>
+                <w:b/>
+                <w:sz w:val="18"/>
+                <w:szCs w:val="18"/>
+              </w:rPr>
+            </w:pPr>
+            <w:r>
+              <w:rPr>
+                <w:rFonts w:ascii="Consolas" w:hAnsi="Consolas"/>
+                <w:b/>
+                <w:color w:val="000000"/>
+                <w:sz w:val="18"/>
+                <w:szCs w:val="18"/>
+                <w:shd w:val="clear" w:color="auto" w:fill="FFFFFF"/>
+              </w:rPr>
               <w:t>Credit</w:t>
             </w:r>
-            <w:bookmarkStart w:id="0" w:name="_GoBack"/>
-            <w:bookmarkEnd w:id="0"/>
+          </w:p>
+        </w:tc>
+        <w:tc>
+          <w:tcPr>
+            <w:tcW w:w="1985" w:type="dxa"/>
+          </w:tcPr>
+          <w:p>
+            <w:pPr>
+              <w:jc w:val="center"/>
+              <w:rPr>
+                <w:rFonts w:ascii="Consolas" w:hAnsi="Consolas"/>
+                <w:b/>
+                <w:color w:val="000000"/>
+                <w:sz w:val="18"/>
+                <w:szCs w:val="18"/>
+                <w:shd w:val="clear" w:color="auto" w:fill="FFFFFF"/>
+              </w:rPr>
+            </w:pPr>
+            <w:r>
+              <w:rPr>
+                <w:rFonts w:ascii="Consolas" w:hAnsi="Consolas"/>
+                <w:b/>
+                <w:color w:val="000000"/>
+                <w:sz w:val="18"/>
+                <w:szCs w:val="18"/>
+                <w:shd w:val="clear" w:color="auto" w:fill="FFFFFF"/>
+              </w:rPr>
+              <w:t>Pg</w:t>
+            </w:r>
+            <w:r>
+              <w:rPr>
+                <w:rFonts w:ascii="Consolas" w:hAnsi="Consolas"/>
+                <w:b/>
+                <w:color w:val="000000"/>
+                <w:sz w:val="18"/>
+                <w:szCs w:val="18"/>
+                <w:shd w:val="clear" w:color="auto" w:fill="FFFFFF"/>
+              </w:rPr>
+              <w:t xml:space="preserve"> Name</w:t>
+            </w:r>
+          </w:p>
+        </w:tc>
+        <w:tc>
+          <w:tcPr>
+            <w:tcW w:w="1842" w:type="dxa"/>
+          </w:tcPr>
+          <w:p>
+            <w:pPr>
+              <w:jc w:val="center"/>
+              <w:rPr>
+                <w:rFonts w:ascii="Consolas" w:hAnsi="Consolas"/>
+                <w:b/>
+                <w:color w:val="000000"/>
+                <w:sz w:val="18"/>
+                <w:szCs w:val="18"/>
+                <w:shd w:val="clear" w:color="auto" w:fill="FFFFFF"/>
+              </w:rPr>
+            </w:pPr>
+            <w:r>
+              <w:rPr>
+                <w:rFonts w:ascii="Consolas" w:hAnsi="Consolas"/>
+                <w:b/>
+                <w:color w:val="000000"/>
+                <w:sz w:val="18"/>
+                <w:szCs w:val="18"/>
+                <w:shd w:val="clear" w:color="auto" w:fill="FFFFFF"/>
+              </w:rPr>
+              <w:t>Contact Number</w:t>
+            </w:r>
           </w:p>
         </w:tc>
       </w:tr>
       <w:tr>
         <w:trPr>
-          <w:trHeight w:val="265"/>
+          <w:trHeight w:val="418"/>
         </w:trPr>
         <w:tc>
           <w:tcPr>
-            <w:tcW w:w="2122" w:type="dxa"/>
+            <w:tcW w:w="2263" w:type="dxa"/>
             <w:vAlign w:val="center"/>
           </w:tcPr>
           <w:p>
@@ -208,6 +277,7 @@
               </w:rPr>
               <w:t>${</w:t>
             </w:r>
+            <w:proofErr w:type="spellStart"/>
             <w:r>
               <w:rPr>
                 <w:rFonts w:ascii="Consolas" w:hAnsi="Consolas"/>
@@ -217,81 +287,6 @@
                 <w:shd w:val="clear" w:color="auto" w:fill="FFFFFF"/>
               </w:rPr>
               <w:t>txnDate</w:t>
-            </w:r>
-            <w:r>
-              <w:rPr>
-                <w:sz w:val="12"/>
-                <w:szCs w:val="12"/>
-              </w:rPr>
-              <w:t>}</w:t>
-            </w:r>
-          </w:p>
-        </w:tc>
-        <w:tc>
-          <w:tcPr>
-            <w:tcW w:w="2976" w:type="dxa"/>
-            <w:vAlign w:val="center"/>
-          </w:tcPr>
-          <w:p>
-            <w:pPr>
-              <w:jc w:val="center"/>
-              <w:rPr>
-                <w:sz w:val="12"/>
-                <w:szCs w:val="12"/>
-              </w:rPr>
-            </w:pPr>
-            <w:r>
-              <w:rPr>
-                <w:sz w:val="12"/>
-                <w:szCs w:val="12"/>
-              </w:rPr>
-              <w:t>${</w:t>
-            </w:r>
-            <w:proofErr w:type="spellStart"/>
-            <w:r>
-              <w:rPr>
-                <w:sz w:val="12"/>
-                <w:szCs w:val="12"/>
-              </w:rPr>
-              <w:t>invoiceNum</w:t>
-            </w:r>
-            <w:proofErr w:type="spellEnd"/>
-            <w:r>
-              <w:rPr>
-                <w:sz w:val="12"/>
-                <w:szCs w:val="12"/>
-              </w:rPr>
-              <w:t>}</w:t>
-            </w:r>
-          </w:p>
-        </w:tc>
-        <w:tc>
-          <w:tcPr>
-            <w:tcW w:w="2127" w:type="dxa"/>
-            <w:vAlign w:val="center"/>
-          </w:tcPr>
-          <w:p>
-            <w:pPr>
-              <w:jc w:val="center"/>
-              <w:rPr>
-                <w:sz w:val="12"/>
-                <w:szCs w:val="12"/>
-              </w:rPr>
-            </w:pPr>
-            <w:r>
-              <w:rPr>
-                <w:sz w:val="12"/>
-                <w:szCs w:val="12"/>
-              </w:rPr>
-              <w:t>${</w:t>
-            </w:r>
-            <w:proofErr w:type="spellStart"/>
-            <w:r>
-              <w:rPr>
-                <w:sz w:val="12"/>
-                <w:szCs w:val="12"/>
-              </w:rPr>
-              <w:t>payeePayerType</w:t>
             </w:r>
             <w:proofErr w:type="spellEnd"/>
             <w:r>
@@ -329,9 +324,192 @@
                 <w:sz w:val="12"/>
                 <w:szCs w:val="12"/>
               </w:rPr>
+              <w:t>invoiceNum</w:t>
+            </w:r>
+            <w:proofErr w:type="spellEnd"/>
+            <w:r>
+              <w:rPr>
+                <w:sz w:val="12"/>
+                <w:szCs w:val="12"/>
+              </w:rPr>
+              <w:t>}</w:t>
+            </w:r>
+          </w:p>
+        </w:tc>
+        <w:tc>
+          <w:tcPr>
+            <w:tcW w:w="1985" w:type="dxa"/>
+            <w:vAlign w:val="center"/>
+          </w:tcPr>
+          <w:p>
+            <w:pPr>
+              <w:jc w:val="center"/>
+              <w:rPr>
+                <w:sz w:val="12"/>
+                <w:szCs w:val="12"/>
+              </w:rPr>
+            </w:pPr>
+            <w:r>
+              <w:rPr>
+                <w:sz w:val="12"/>
+                <w:szCs w:val="12"/>
+              </w:rPr>
+              <w:t>${</w:t>
+            </w:r>
+            <w:proofErr w:type="spellStart"/>
+            <w:r>
+              <w:rPr>
+                <w:sz w:val="12"/>
+                <w:szCs w:val="12"/>
+              </w:rPr>
+              <w:t>payeePayerType</w:t>
+            </w:r>
+            <w:proofErr w:type="spellEnd"/>
+            <w:r>
+              <w:rPr>
+                <w:sz w:val="12"/>
+                <w:szCs w:val="12"/>
+              </w:rPr>
+              <w:t>}</w:t>
+            </w:r>
+          </w:p>
+        </w:tc>
+        <w:tc>
+          <w:tcPr>
+            <w:tcW w:w="2551" w:type="dxa"/>
+            <w:vAlign w:val="center"/>
+          </w:tcPr>
+          <w:p>
+            <w:pPr>
+              <w:jc w:val="center"/>
+              <w:rPr>
+                <w:sz w:val="12"/>
+                <w:szCs w:val="12"/>
+              </w:rPr>
+            </w:pPr>
+            <w:r>
+              <w:rPr>
+                <w:sz w:val="12"/>
+                <w:szCs w:val="12"/>
+              </w:rPr>
+              <w:t>${</w:t>
+            </w:r>
+            <w:proofErr w:type="spellStart"/>
+            <w:r>
+              <w:rPr>
+                <w:sz w:val="12"/>
+                <w:szCs w:val="12"/>
+              </w:rPr>
               <w:t>payeePayerName</w:t>
             </w:r>
             <w:proofErr w:type="spellEnd"/>
+            <w:r>
+              <w:rPr>
+                <w:sz w:val="12"/>
+                <w:szCs w:val="12"/>
+              </w:rPr>
+              <w:t>}</w:t>
+            </w:r>
+          </w:p>
+        </w:tc>
+        <w:tc>
+          <w:tcPr>
+            <w:tcW w:w="1276" w:type="dxa"/>
+            <w:vAlign w:val="center"/>
+          </w:tcPr>
+          <w:p>
+            <w:pPr>
+              <w:jc w:val="center"/>
+              <w:rPr>
+                <w:sz w:val="12"/>
+                <w:szCs w:val="12"/>
+              </w:rPr>
+            </w:pPr>
+            <w:r>
+              <w:rPr>
+                <w:sz w:val="12"/>
+                <w:szCs w:val="12"/>
+              </w:rPr>
+              <w:t>${</w:t>
+            </w:r>
+            <w:r>
+              <w:rPr>
+                <w:sz w:val="12"/>
+                <w:szCs w:val="12"/>
+              </w:rPr>
+              <w:t>debit</w:t>
+            </w:r>
+            <w:r>
+              <w:rPr>
+                <w:sz w:val="12"/>
+                <w:szCs w:val="12"/>
+              </w:rPr>
+              <w:t>}</w:t>
+            </w:r>
+          </w:p>
+        </w:tc>
+        <w:tc>
+          <w:tcPr>
+            <w:tcW w:w="1701" w:type="dxa"/>
+            <w:vAlign w:val="center"/>
+          </w:tcPr>
+          <w:p>
+            <w:pPr>
+              <w:jc w:val="center"/>
+              <w:rPr>
+                <w:sz w:val="12"/>
+                <w:szCs w:val="12"/>
+              </w:rPr>
+            </w:pPr>
+            <w:r>
+              <w:rPr>
+                <w:sz w:val="12"/>
+                <w:szCs w:val="12"/>
+              </w:rPr>
+              <w:t>${</w:t>
+            </w:r>
+            <w:r>
+              <w:rPr>
+                <w:sz w:val="12"/>
+                <w:szCs w:val="12"/>
+              </w:rPr>
+              <w:t>credit</w:t>
+            </w:r>
+            <w:r>
+              <w:rPr>
+                <w:sz w:val="12"/>
+                <w:szCs w:val="12"/>
+              </w:rPr>
+              <w:t>}</w:t>
+            </w:r>
+          </w:p>
+        </w:tc>
+        <w:tc>
+          <w:tcPr>
+            <w:tcW w:w="1985" w:type="dxa"/>
+          </w:tcPr>
+          <w:p>
+            <w:pPr>
+              <w:jc w:val="center"/>
+              <w:rPr>
+                <w:sz w:val="12"/>
+                <w:szCs w:val="12"/>
+              </w:rPr>
+            </w:pPr>
+            <w:r>
+              <w:rPr>
+                <w:sz w:val="12"/>
+                <w:szCs w:val="12"/>
+              </w:rPr>
+              <w:t>${</w:t>
+            </w:r>
+            <w:r>
+              <w:rPr>
+                <w:sz w:val="12"/>
+                <w:szCs w:val="12"/>
+              </w:rPr>
+              <w:t>pgName</w:t>
+            </w:r>
             <w:r>
               <w:rPr>
                 <w:sz w:val="12"/>
@@ -344,7 +522,6 @@
         <w:tc>
           <w:tcPr>
             <w:tcW w:w="1842" w:type="dxa"/>
-            <w:vAlign w:val="center"/>
           </w:tcPr>
           <w:p>
             <w:pPr>
@@ -366,43 +543,7 @@
                 <w:sz w:val="12"/>
                 <w:szCs w:val="12"/>
               </w:rPr>
-              <w:t>debit</w:t>
-            </w:r>
-            <w:r>
-              <w:rPr>
-                <w:sz w:val="12"/>
-                <w:szCs w:val="12"/>
-              </w:rPr>
-              <w:t>}</w:t>
-            </w:r>
-          </w:p>
-        </w:tc>
-        <w:tc>
-          <w:tcPr>
-            <w:tcW w:w="2132" w:type="dxa"/>
-            <w:vAlign w:val="center"/>
-          </w:tcPr>
-          <w:p>
-            <w:pPr>
-              <w:jc w:val="center"/>
-              <w:rPr>
-                <w:sz w:val="12"/>
-                <w:szCs w:val="12"/>
-              </w:rPr>
-            </w:pPr>
-            <w:r>
-              <w:rPr>
-                <w:sz w:val="12"/>
-                <w:szCs w:val="12"/>
-              </w:rPr>
-              <w:t>${</w:t>
-            </w:r>
-            <w:r>
-              <w:rPr>
-                <w:sz w:val="12"/>
-                <w:szCs w:val="12"/>
-              </w:rPr>
-              <w:t>credit</w:t>
+              <w:t>contactNum</w:t>
             </w:r>
             <w:r>
               <w:rPr>
@@ -478,115 +619,129 @@
       <w:ind w:right="260"/>
       <w:jc w:val="right"/>
       <w:rPr>
+        <w:rFonts w:ascii="Consolas" w:hAnsi="Consolas"/>
         <w:color w:val="222A35" w:themeColor="text2" w:themeShade="80"/>
-        <w:sz w:val="24"/>
-        <w:szCs w:val="24"/>
+        <w:sz w:val="18"/>
+        <w:szCs w:val="18"/>
       </w:rPr>
     </w:pPr>
     <w:r>
       <w:rPr>
+        <w:rFonts w:ascii="Consolas" w:hAnsi="Consolas"/>
         <w:color w:val="8496B0" w:themeColor="text2" w:themeTint="99"/>
         <w:spacing w:val="60"/>
-        <w:sz w:val="24"/>
-        <w:szCs w:val="24"/>
+        <w:sz w:val="18"/>
+        <w:szCs w:val="18"/>
       </w:rPr>
       <w:t>Page</w:t>
     </w:r>
     <w:r>
       <w:rPr>
+        <w:rFonts w:ascii="Consolas" w:hAnsi="Consolas"/>
         <w:color w:val="8496B0" w:themeColor="text2" w:themeTint="99"/>
-        <w:sz w:val="24"/>
-        <w:szCs w:val="24"/>
+        <w:sz w:val="18"/>
+        <w:szCs w:val="18"/>
       </w:rPr>
       <w:t xml:space="preserve"> </w:t>
     </w:r>
     <w:r>
       <w:rPr>
+        <w:rFonts w:ascii="Consolas" w:hAnsi="Consolas"/>
         <w:color w:val="323E4F" w:themeColor="text2" w:themeShade="BF"/>
-        <w:sz w:val="24"/>
-        <w:szCs w:val="24"/>
+        <w:sz w:val="18"/>
+        <w:szCs w:val="18"/>
       </w:rPr>
       <w:fldChar w:fldCharType="begin"/>
     </w:r>
     <w:r>
       <w:rPr>
+        <w:rFonts w:ascii="Consolas" w:hAnsi="Consolas"/>
         <w:color w:val="323E4F" w:themeColor="text2" w:themeShade="BF"/>
-        <w:sz w:val="24"/>
-        <w:szCs w:val="24"/>
+        <w:sz w:val="18"/>
+        <w:szCs w:val="18"/>
       </w:rPr>
       <w:instrText xml:space="preserve"> PAGE   \* MERGEFORMAT </w:instrText>
     </w:r>
     <w:r>
       <w:rPr>
+        <w:rFonts w:ascii="Consolas" w:hAnsi="Consolas"/>
         <w:color w:val="323E4F" w:themeColor="text2" w:themeShade="BF"/>
-        <w:sz w:val="24"/>
-        <w:szCs w:val="24"/>
+        <w:sz w:val="18"/>
+        <w:szCs w:val="18"/>
       </w:rPr>
       <w:fldChar w:fldCharType="separate"/>
     </w:r>
     <w:r>
       <w:rPr>
+        <w:rFonts w:ascii="Consolas" w:hAnsi="Consolas"/>
         <w:noProof/>
         <w:color w:val="323E4F" w:themeColor="text2" w:themeShade="BF"/>
-        <w:sz w:val="24"/>
-        <w:szCs w:val="24"/>
+        <w:sz w:val="18"/>
+        <w:szCs w:val="18"/>
       </w:rPr>
       <w:t>1</w:t>
     </w:r>
     <w:r>
       <w:rPr>
+        <w:rFonts w:ascii="Consolas" w:hAnsi="Consolas"/>
         <w:color w:val="323E4F" w:themeColor="text2" w:themeShade="BF"/>
-        <w:sz w:val="24"/>
-        <w:szCs w:val="24"/>
+        <w:sz w:val="18"/>
+        <w:szCs w:val="18"/>
       </w:rPr>
       <w:fldChar w:fldCharType="end"/>
     </w:r>
     <w:r>
       <w:rPr>
+        <w:rFonts w:ascii="Consolas" w:hAnsi="Consolas"/>
         <w:color w:val="323E4F" w:themeColor="text2" w:themeShade="BF"/>
-        <w:sz w:val="24"/>
-        <w:szCs w:val="24"/>
+        <w:sz w:val="18"/>
+        <w:szCs w:val="18"/>
       </w:rPr>
       <w:t xml:space="preserve"> | </w:t>
     </w:r>
     <w:r>
       <w:rPr>
+        <w:rFonts w:ascii="Consolas" w:hAnsi="Consolas"/>
         <w:color w:val="323E4F" w:themeColor="text2" w:themeShade="BF"/>
-        <w:sz w:val="24"/>
-        <w:szCs w:val="24"/>
+        <w:sz w:val="18"/>
+        <w:szCs w:val="18"/>
       </w:rPr>
       <w:fldChar w:fldCharType="begin"/>
     </w:r>
     <w:r>
       <w:rPr>
+        <w:rFonts w:ascii="Consolas" w:hAnsi="Consolas"/>
         <w:color w:val="323E4F" w:themeColor="text2" w:themeShade="BF"/>
-        <w:sz w:val="24"/>
-        <w:szCs w:val="24"/>
+        <w:sz w:val="18"/>
+        <w:szCs w:val="18"/>
       </w:rPr>
       <w:instrText xml:space="preserve"> NUMPAGES  \* Arabic  \* MERGEFORMAT </w:instrText>
     </w:r>
     <w:r>
       <w:rPr>
+        <w:rFonts w:ascii="Consolas" w:hAnsi="Consolas"/>
         <w:color w:val="323E4F" w:themeColor="text2" w:themeShade="BF"/>
-        <w:sz w:val="24"/>
-        <w:szCs w:val="24"/>
+        <w:sz w:val="18"/>
+        <w:szCs w:val="18"/>
       </w:rPr>
       <w:fldChar w:fldCharType="separate"/>
     </w:r>
     <w:r>
       <w:rPr>
+        <w:rFonts w:ascii="Consolas" w:hAnsi="Consolas"/>
         <w:noProof/>
         <w:color w:val="323E4F" w:themeColor="text2" w:themeShade="BF"/>
-        <w:sz w:val="24"/>
-        <w:szCs w:val="24"/>
+        <w:sz w:val="18"/>
+        <w:szCs w:val="18"/>
       </w:rPr>
       <w:t>1</w:t>
     </w:r>
     <w:r>
       <w:rPr>
+        <w:rFonts w:ascii="Consolas" w:hAnsi="Consolas"/>
         <w:color w:val="323E4F" w:themeColor="text2" w:themeShade="BF"/>
-        <w:sz w:val="24"/>
-        <w:szCs w:val="24"/>
+        <w:sz w:val="18"/>
+        <w:szCs w:val="18"/>
       </w:rPr>
       <w:fldChar w:fldCharType="end"/>
     </w:r>
@@ -594,29 +749,48 @@
   <w:p>
     <w:pPr>
       <w:pStyle w:val="Footer"/>
+      <w:rPr>
+        <w:rFonts w:ascii="Consolas" w:hAnsi="Consolas"/>
+        <w:sz w:val="18"/>
+        <w:szCs w:val="18"/>
+      </w:rPr>
     </w:pPr>
     <w:r>
-      <w:t xml:space="preserve">Printed </w:t>
-    </w:r>
-    <w:proofErr w:type="gramStart"/>
-    <w:r>
-      <w:t>on :</w:t>
-    </w:r>
-    <w:proofErr w:type="gramEnd"/>
-    <w:r>
-      <w:t xml:space="preserve"> </w:t>
-    </w:r>
-    <w:r>
+      <w:rPr>
+        <w:rFonts w:ascii="Consolas" w:hAnsi="Consolas"/>
+        <w:sz w:val="18"/>
+        <w:szCs w:val="18"/>
+      </w:rPr>
+      <w:t xml:space="preserve">Printed on : </w:t>
+    </w:r>
+    <w:r>
+      <w:rPr>
+        <w:rFonts w:ascii="Consolas" w:hAnsi="Consolas"/>
+        <w:sz w:val="18"/>
+        <w:szCs w:val="18"/>
+      </w:rPr>
       <w:t>${</w:t>
     </w:r>
     <w:proofErr w:type="spellStart"/>
     <w:r>
+      <w:rPr>
+        <w:rFonts w:ascii="Consolas" w:hAnsi="Consolas"/>
+        <w:sz w:val="18"/>
+        <w:szCs w:val="18"/>
+      </w:rPr>
       <w:t>printedOn</w:t>
     </w:r>
     <w:proofErr w:type="spellEnd"/>
     <w:r>
+      <w:rPr>
+        <w:rFonts w:ascii="Consolas" w:hAnsi="Consolas"/>
+        <w:sz w:val="18"/>
+        <w:szCs w:val="18"/>
+      </w:rPr>
       <w:t>}</w:t>
     </w:r>
+    <w:bookmarkStart w:id="0" w:name="_GoBack"/>
+    <w:bookmarkEnd w:id="0"/>
   </w:p>
 </w:ftr>
 </file>
@@ -808,58 +982,62 @@
       <w:tab/>
     </w:r>
     <w:r>
-      <w:tab/>
-    </w:r>
-    <w:r>
-      <w:rPr>
-        <w:sz w:val="20"/>
-        <w:szCs w:val="20"/>
+      <w:rPr>
+        <w:rFonts w:ascii="Consolas" w:hAnsi="Consolas"/>
+        <w:sz w:val="14"/>
+        <w:szCs w:val="14"/>
       </w:rPr>
       <w:t>Date r</w:t>
     </w:r>
     <w:r>
       <w:rPr>
-        <w:sz w:val="20"/>
-        <w:szCs w:val="20"/>
+        <w:rFonts w:ascii="Consolas" w:hAnsi="Consolas"/>
+        <w:sz w:val="14"/>
+        <w:szCs w:val="14"/>
       </w:rPr>
       <w:t>ange: ${</w:t>
     </w:r>
     <w:proofErr w:type="spellStart"/>
     <w:r>
       <w:rPr>
-        <w:sz w:val="20"/>
-        <w:szCs w:val="20"/>
+        <w:rFonts w:ascii="Consolas" w:hAnsi="Consolas"/>
+        <w:sz w:val="14"/>
+        <w:szCs w:val="14"/>
       </w:rPr>
       <w:t>fromDate</w:t>
     </w:r>
     <w:proofErr w:type="spellEnd"/>
     <w:r>
       <w:rPr>
-        <w:sz w:val="20"/>
-        <w:szCs w:val="20"/>
+        <w:rFonts w:ascii="Consolas" w:hAnsi="Consolas"/>
+        <w:sz w:val="14"/>
+        <w:szCs w:val="14"/>
       </w:rPr>
       <w:t>}</w:t>
     </w:r>
     <w:r>
       <w:rPr>
-        <w:sz w:val="20"/>
-        <w:szCs w:val="20"/>
+        <w:rFonts w:ascii="Consolas" w:hAnsi="Consolas"/>
+        <w:sz w:val="14"/>
+        <w:szCs w:val="14"/>
       </w:rPr>
       <w:t xml:space="preserve"> To ${</w:t>
     </w:r>
     <w:proofErr w:type="spellStart"/>
     <w:r>
       <w:rPr>
-        <w:sz w:val="20"/>
-        <w:szCs w:val="20"/>
+        <w:rFonts w:ascii="Consolas" w:hAnsi="Consolas"/>
+        <w:sz w:val="14"/>
+        <w:szCs w:val="14"/>
       </w:rPr>
       <w:t>toDate</w:t>
     </w:r>
     <w:proofErr w:type="spellEnd"/>
     <w:r>
       <w:rPr>
-        <w:sz w:val="20"/>
-        <w:szCs w:val="20"/>
+        <w:rFonts w:ascii="Consolas" w:hAnsi="Consolas"/>
+        <w:sz w:val="14"/>
+        <w:szCs w:val="14"/>
       </w:rPr>
       <w:t>}</w:t>
     </w:r>
@@ -1661,7 +1839,7 @@
 </file>
 
 <file path=customXml/itemProps1.xml><?xml version="1.0" encoding="utf-8"?>
-<ds:datastoreItem xmlns:ds="http://schemas.openxmlformats.org/officeDocument/2006/customXml" ds:itemID="{EF97578A-FCDB-4451-AF6B-73EB102BB73D}">
+<ds:datastoreItem xmlns:ds="http://schemas.openxmlformats.org/officeDocument/2006/customXml" ds:itemID="{45F585BD-DD15-4558-93BC-2CBCFE44F4CB}">
   <ds:schemaRefs>
     <ds:schemaRef ds:uri="http://schemas.openxmlformats.org/officeDocument/2006/bibliography"/>
   </ds:schemaRefs>

</xml_diff>

<commit_message>
reviews and ratings report issue
</commit_message>
<xml_diff>
--- a/zoy-admin-server/src/main/resources/templates/consolidatedFinanceReport.docx
+++ b/zoy-admin-server/src/main/resources/templates/consolidatedFinanceReport.docx
@@ -556,15 +556,14 @@
         </w:tc>
       </w:tr>
     </w:tbl>
-    <w:p>
-      <w:bookmarkStart w:id="0" w:name="_GoBack"/>
-      <w:bookmarkEnd w:id="0"/>
-    </w:p>
+    <w:p/>
     <w:sectPr>
       <w:headerReference w:type="even" r:id="rId7"/>
       <w:headerReference w:type="default" r:id="rId8"/>
-      <w:footerReference w:type="default" r:id="rId9"/>
-      <w:headerReference w:type="first" r:id="rId10"/>
+      <w:footerReference w:type="even" r:id="rId9"/>
+      <w:footerReference w:type="default" r:id="rId10"/>
+      <w:headerReference w:type="first" r:id="rId11"/>
+      <w:footerReference w:type="first" r:id="rId12"/>
       <w:pgSz w:w="16838" w:h="11906" w:orient="landscape"/>
       <w:pgMar w:top="1440" w:right="1440" w:bottom="1440" w:left="1440" w:header="0" w:footer="964" w:gutter="0"/>
       <w:cols w:space="708"/>
@@ -603,6 +602,16 @@
 <w:ftr xmlns:wpc="http://schemas.microsoft.com/office/word/2010/wordprocessingCanvas" xmlns:cx="http://schemas.microsoft.com/office/drawing/2014/chartex" xmlns:mc="http://schemas.openxmlformats.org/markup-compatibility/2006" xmlns:o="urn:schemas-microsoft-com:office:office" xmlns:r="http://schemas.openxmlformats.org/officeDocument/2006/relationships" xmlns:m="http://schemas.openxmlformats.org/officeDocument/2006/math" xmlns:v="urn:schemas-microsoft-com:vml" xmlns:wp14="http://schemas.microsoft.com/office/word/2010/wordprocessingDrawing" xmlns:wp="http://schemas.openxmlformats.org/drawingml/2006/wordprocessingDrawing" xmlns:w10="urn:schemas-microsoft-com:office:word" xmlns:w="http://schemas.openxmlformats.org/wordprocessingml/2006/main" xmlns:w14="http://schemas.microsoft.com/office/word/2010/wordml" xmlns:w15="http://schemas.microsoft.com/office/word/2012/wordml" xmlns:w16se="http://schemas.microsoft.com/office/word/2015/wordml/symex" xmlns:wpg="http://schemas.microsoft.com/office/word/2010/wordprocessingGroup" xmlns:wpi="http://schemas.microsoft.com/office/word/2010/wordprocessingInk" xmlns:wne="http://schemas.microsoft.com/office/word/2006/wordml" xmlns:wps="http://schemas.microsoft.com/office/word/2010/wordprocessingShape" mc:Ignorable="w14 w15 w16se wp14">
   <w:p>
     <w:pPr>
+      <w:pStyle w:val="Footer"/>
+    </w:pPr>
+  </w:p>
+</w:ftr>
+</file>
+
+<file path=word/footer2.xml><?xml version="1.0" encoding="utf-8"?>
+<w:ftr xmlns:wpc="http://schemas.microsoft.com/office/word/2010/wordprocessingCanvas" xmlns:cx="http://schemas.microsoft.com/office/drawing/2014/chartex" xmlns:mc="http://schemas.openxmlformats.org/markup-compatibility/2006" xmlns:o="urn:schemas-microsoft-com:office:office" xmlns:r="http://schemas.openxmlformats.org/officeDocument/2006/relationships" xmlns:m="http://schemas.openxmlformats.org/officeDocument/2006/math" xmlns:v="urn:schemas-microsoft-com:vml" xmlns:wp14="http://schemas.microsoft.com/office/word/2010/wordprocessingDrawing" xmlns:wp="http://schemas.openxmlformats.org/drawingml/2006/wordprocessingDrawing" xmlns:w10="urn:schemas-microsoft-com:office:word" xmlns:w="http://schemas.openxmlformats.org/wordprocessingml/2006/main" xmlns:w14="http://schemas.microsoft.com/office/word/2010/wordml" xmlns:w15="http://schemas.microsoft.com/office/word/2012/wordml" xmlns:w16se="http://schemas.microsoft.com/office/word/2015/wordml/symex" xmlns:wpg="http://schemas.microsoft.com/office/word/2010/wordprocessingGroup" xmlns:wpi="http://schemas.microsoft.com/office/word/2010/wordprocessingInk" xmlns:wne="http://schemas.microsoft.com/office/word/2006/wordml" xmlns:wps="http://schemas.microsoft.com/office/word/2010/wordprocessingShape" mc:Ignorable="w14 w15 w16se wp14">
+  <w:p>
+    <w:pPr>
       <w:tabs>
         <w:tab w:val="center" w:pos="4550"/>
         <w:tab w:val="left" w:pos="5818"/>
@@ -780,6 +789,16 @@
       </w:rPr>
       <w:t>${printedOn}</w:t>
     </w:r>
+  </w:p>
+</w:ftr>
+</file>
+
+<file path=word/footer3.xml><?xml version="1.0" encoding="utf-8"?>
+<w:ftr xmlns:wpc="http://schemas.microsoft.com/office/word/2010/wordprocessingCanvas" xmlns:cx="http://schemas.microsoft.com/office/drawing/2014/chartex" xmlns:mc="http://schemas.openxmlformats.org/markup-compatibility/2006" xmlns:o="urn:schemas-microsoft-com:office:office" xmlns:r="http://schemas.openxmlformats.org/officeDocument/2006/relationships" xmlns:m="http://schemas.openxmlformats.org/officeDocument/2006/math" xmlns:v="urn:schemas-microsoft-com:vml" xmlns:wp14="http://schemas.microsoft.com/office/word/2010/wordprocessingDrawing" xmlns:wp="http://schemas.openxmlformats.org/drawingml/2006/wordprocessingDrawing" xmlns:w10="urn:schemas-microsoft-com:office:word" xmlns:w="http://schemas.openxmlformats.org/wordprocessingml/2006/main" xmlns:w14="http://schemas.microsoft.com/office/word/2010/wordml" xmlns:w15="http://schemas.microsoft.com/office/word/2012/wordml" xmlns:w16se="http://schemas.microsoft.com/office/word/2015/wordml/symex" xmlns:wpg="http://schemas.microsoft.com/office/word/2010/wordprocessingGroup" xmlns:wpi="http://schemas.microsoft.com/office/word/2010/wordprocessingInk" xmlns:wne="http://schemas.microsoft.com/office/word/2006/wordml" xmlns:wps="http://schemas.microsoft.com/office/word/2010/wordprocessingShape" mc:Ignorable="w14 w15 w16se wp14">
+  <w:p>
+    <w:pPr>
+      <w:pStyle w:val="Footer"/>
+    </w:pPr>
   </w:p>
 </w:ftr>
 </file>
@@ -908,7 +927,10 @@
       </w:drawing>
     </w:r>
     <w:r>
-      <w:t xml:space="preserve">                                                                         </w:t>
+      <w:t xml:space="preserve">                                         </w:t>
+    </w:r>
+    <w:r>
+      <w:t xml:space="preserve">             </w:t>
     </w:r>
     <w:r>
       <w:rPr>
@@ -960,6 +982,8 @@
     <w:r>
       <w:tab/>
     </w:r>
+    <w:bookmarkStart w:id="0" w:name="_GoBack"/>
+    <w:bookmarkEnd w:id="0"/>
     <w:r>
       <w:rPr>
         <w:rFonts w:ascii="Consolas" w:hAnsi="Consolas"/>
@@ -1818,7 +1842,7 @@
 </file>
 
 <file path=customXml/itemProps1.xml><?xml version="1.0" encoding="utf-8"?>
-<ds:datastoreItem xmlns:ds="http://schemas.openxmlformats.org/officeDocument/2006/customXml" ds:itemID="{76954006-C56E-41F6-BF54-CDE436C73265}">
+<ds:datastoreItem xmlns:ds="http://schemas.openxmlformats.org/officeDocument/2006/customXml" ds:itemID="{6E697206-D69D-4C83-AD36-4DEF4E6DA471}">
   <ds:schemaRefs>
     <ds:schemaRef ds:uri="http://schemas.openxmlformats.org/officeDocument/2006/bibliography"/>
   </ds:schemaRefs>

</xml_diff>